<commit_message>
update spec and readme
</commit_message>
<xml_diff>
--- a/Fire Protection System Project Specification.docx
+++ b/Fire Protection System Project Specification.docx
@@ -155,7 +155,67 @@
         <w:rPr>
           <w:lang w:val="en-ID"/>
         </w:rPr>
-        <w:t>Protokol komunikasi antar broker (Server) dan sensor/actuator menggunakan, sedangkan kejaringan internet menggunakan sehingga broker (sekaligus sebagai server).</w:t>
+        <w:t>Protokol komunikasi antar broker (Server) dan sensor/actuator menggunakan</w:t>
+      </w:r>
+      <w:r>
+        <w:rPr>
+          <w:lang w:val="en-ID"/>
+        </w:rPr>
+        <w:t xml:space="preserve"> </w:t>
+      </w:r>
+      <w:r>
+        <w:rPr>
+          <w:lang w:val="en-ID"/>
+        </w:rPr>
+        <w:t>MQTT (</w:t>
+      </w:r>
+      <w:r>
+        <w:rPr>
+          <w:rFonts w:ascii="Arial" w:hAnsi="Arial" w:cs="Arial"/>
+          <w:sz w:val="21"/>
+          <w:szCs w:val="21"/>
+          <w:shd w:val="clear" w:color="auto" w:fill="FFFFFF"/>
+        </w:rPr>
+        <w:t>Message Queuing Telemetry Transport</w:t>
+      </w:r>
+      <w:r>
+        <w:rPr>
+          <w:lang w:val="en-ID"/>
+        </w:rPr>
+        <w:t>)</w:t>
+      </w:r>
+      <w:r>
+        <w:rPr>
+          <w:lang w:val="en-ID"/>
+        </w:rPr>
+        <w:t xml:space="preserve">, sedangkan kejaringan internet menggunakan </w:t>
+      </w:r>
+      <w:r>
+        <w:rPr>
+          <w:lang w:val="en-ID"/>
+        </w:rPr>
+        <w:t>HTTP (</w:t>
+      </w:r>
+      <w:r>
+        <w:rPr>
+          <w:rFonts w:ascii="Arial" w:hAnsi="Arial" w:cs="Arial"/>
+          <w:sz w:val="21"/>
+          <w:szCs w:val="21"/>
+          <w:shd w:val="clear" w:color="auto" w:fill="FFFFFF"/>
+        </w:rPr>
+        <w:t>Hypertext Transfer Protocol</w:t>
+      </w:r>
+      <w:r>
+        <w:rPr>
+          <w:lang w:val="en-ID"/>
+        </w:rPr>
+        <w:t>)</w:t>
+      </w:r>
+      <w:r>
+        <w:rPr>
+          <w:lang w:val="en-ID"/>
+        </w:rPr>
+        <w:t>.</w:t>
       </w:r>
     </w:p>
     <w:p>
@@ -452,13 +512,7 @@
         <w:rPr>
           <w:lang w:val="en-ID"/>
         </w:rPr>
-        <w:t xml:space="preserve">Protokol komunikasi dengan internet menggunakan </w:t>
-      </w:r>
-      <w:r>
-        <w:rPr>
-          <w:lang w:val="en-ID"/>
-        </w:rPr>
-        <w:t>HTTP (</w:t>
+        <w:t>Protokol komunikasi dengan internet menggunakan HTTP (</w:t>
       </w:r>
       <w:r>
         <w:rPr>
@@ -473,13 +527,7 @@
         <w:rPr>
           <w:lang w:val="en-ID"/>
         </w:rPr>
-        <w:t>)</w:t>
-      </w:r>
-      <w:r>
-        <w:rPr>
-          <w:lang w:val="en-ID"/>
-        </w:rPr>
-        <w:t>.</w:t>
+        <w:t>).</w:t>
       </w:r>
     </w:p>
     <w:p>
@@ -501,13 +549,7 @@
         <w:rPr>
           <w:lang w:val="en-ID"/>
         </w:rPr>
-        <w:t xml:space="preserve">Protokol komunikasi dengan Eon menggunakan </w:t>
-      </w:r>
-      <w:r>
-        <w:rPr>
-          <w:lang w:val="en-ID"/>
-        </w:rPr>
-        <w:t>MQTT (</w:t>
+        <w:t>Protokol komunikasi dengan Eon menggunakan MQTT (</w:t>
       </w:r>
       <w:r>
         <w:rPr>
@@ -522,13 +564,7 @@
         <w:rPr>
           <w:lang w:val="en-ID"/>
         </w:rPr>
-        <w:t>)</w:t>
-      </w:r>
-      <w:r>
-        <w:rPr>
-          <w:lang w:val="en-ID"/>
-        </w:rPr>
-        <w:t>.</w:t>
+        <w:t>).</w:t>
       </w:r>
     </w:p>
     <w:p>
@@ -616,13 +652,7 @@
         <w:rPr>
           <w:lang w:val="en-ID"/>
         </w:rPr>
-        <w:t>, solenoid valve, push button, LED untuk keperluan pengamanan</w:t>
-      </w:r>
-      <w:r>
-        <w:rPr>
-          <w:lang w:val="en-ID"/>
-        </w:rPr>
-        <w:t>.</w:t>
+        <w:t>, solenoid valve, push button, LED untuk keperluan pengamanan.</w:t>
       </w:r>
     </w:p>
     <w:p>
@@ -846,13 +876,7 @@
         <w:rPr>
           <w:lang w:val="en-ID"/>
         </w:rPr>
-        <w:t xml:space="preserve">Komunikasi dengan server menggunakan nir-kabel (WIFI/Wireless) dengan protokol </w:t>
-      </w:r>
-      <w:r>
-        <w:rPr>
-          <w:lang w:val="en-ID"/>
-        </w:rPr>
-        <w:t>MQTT (</w:t>
+        <w:t>Komunikasi dengan server menggunakan nir-kabel (WIFI/Wireless) dengan protokol MQTT (</w:t>
       </w:r>
       <w:r>
         <w:rPr>
@@ -941,6 +965,7 @@
       <w:r>
         <w:rPr>
           <w:b/>
+          <w:noProof/>
           <w:sz w:val="24"/>
           <w:szCs w:val="24"/>
           <w:lang w:val="en-ID"/>
@@ -1098,15 +1123,7 @@
           <w:b/>
           <w:lang w:val="en-ID"/>
         </w:rPr>
-        <w:t xml:space="preserve">Struktur data </w:t>
-      </w:r>
-      <w:proofErr w:type="gramStart"/>
-      <w:r>
-        <w:rPr>
-          <w:b/>
-          <w:lang w:val="en-ID"/>
-        </w:rPr>
-        <w:t>menu</w:t>
+        <w:t>Struktur data menu</w:t>
       </w:r>
       <w:r>
         <w:rPr>
@@ -1114,7 +1131,6 @@
         </w:rPr>
         <w:t xml:space="preserve"> :</w:t>
       </w:r>
-      <w:proofErr w:type="gramEnd"/>
     </w:p>
     <w:p>
       <w:pPr>
@@ -1134,126 +1150,142 @@
           <w:szCs w:val="18"/>
           <w:lang w:val="en-ID"/>
         </w:rPr>
-        <w:t xml:space="preserve">typedef struct </w:t>
-      </w:r>
-      <w:proofErr w:type="gramStart"/>
-      <w:r>
+        <w:t>typedef struct dataMenu{</w:t>
+      </w:r>
+    </w:p>
+    <w:p>
+      <w:pPr>
+        <w:ind w:left="2160"/>
+        <w:jc w:val="both"/>
         <w:rPr>
           <w:b/>
           <w:sz w:val="18"/>
           <w:szCs w:val="18"/>
           <w:lang w:val="en-ID"/>
         </w:rPr>
-        <w:t>dataMenu{</w:t>
-      </w:r>
-      <w:proofErr w:type="gramEnd"/>
-    </w:p>
-    <w:p>
-      <w:pPr>
-        <w:ind w:left="2160"/>
-        <w:jc w:val="both"/>
+      </w:pPr>
+      <w:r>
         <w:rPr>
           <w:b/>
           <w:sz w:val="18"/>
           <w:szCs w:val="18"/>
           <w:lang w:val="en-ID"/>
         </w:rPr>
-      </w:pPr>
-      <w:r>
+        <w:t xml:space="preserve">  int id;//</w:t>
+      </w:r>
+    </w:p>
+    <w:p>
+      <w:pPr>
+        <w:ind w:left="2160"/>
+        <w:jc w:val="both"/>
         <w:rPr>
           <w:b/>
           <w:sz w:val="18"/>
           <w:szCs w:val="18"/>
           <w:lang w:val="en-ID"/>
         </w:rPr>
-        <w:t xml:space="preserve">  int id;//</w:t>
-      </w:r>
-    </w:p>
-    <w:p>
-      <w:pPr>
-        <w:ind w:left="2160"/>
-        <w:jc w:val="both"/>
+      </w:pPr>
+      <w:r>
         <w:rPr>
           <w:b/>
           <w:sz w:val="18"/>
           <w:szCs w:val="18"/>
           <w:lang w:val="en-ID"/>
         </w:rPr>
-      </w:pPr>
-      <w:r>
+        <w:t xml:space="preserve">  boolean hasParameter;//is a Parameter</w:t>
+      </w:r>
+    </w:p>
+    <w:p>
+      <w:pPr>
+        <w:ind w:left="2160"/>
+        <w:jc w:val="both"/>
         <w:rPr>
           <w:b/>
           <w:sz w:val="18"/>
           <w:szCs w:val="18"/>
           <w:lang w:val="en-ID"/>
         </w:rPr>
-        <w:t xml:space="preserve">  boolean hasParameter;//is a Parameter</w:t>
-      </w:r>
-    </w:p>
-    <w:p>
-      <w:pPr>
-        <w:ind w:left="2160"/>
-        <w:jc w:val="both"/>
+      </w:pPr>
+      <w:r>
         <w:rPr>
           <w:b/>
           <w:sz w:val="18"/>
           <w:szCs w:val="18"/>
           <w:lang w:val="en-ID"/>
         </w:rPr>
-      </w:pPr>
-      <w:r>
+        <w:t xml:space="preserve">  String pesan1;//pesan untuk baris pertama (1)</w:t>
+      </w:r>
+    </w:p>
+    <w:p>
+      <w:pPr>
+        <w:ind w:left="2160"/>
+        <w:jc w:val="both"/>
         <w:rPr>
           <w:b/>
           <w:sz w:val="18"/>
           <w:szCs w:val="18"/>
           <w:lang w:val="en-ID"/>
         </w:rPr>
-        <w:t xml:space="preserve">  String pesan1;//pesan untuk baris pertama (1)</w:t>
-      </w:r>
-    </w:p>
-    <w:p>
-      <w:pPr>
-        <w:ind w:left="2160"/>
-        <w:jc w:val="both"/>
+      </w:pPr>
+      <w:r>
         <w:rPr>
           <w:b/>
           <w:sz w:val="18"/>
           <w:szCs w:val="18"/>
           <w:lang w:val="en-ID"/>
         </w:rPr>
-      </w:pPr>
-      <w:r>
+        <w:t xml:space="preserve">  String pesan2;//pesan untuk baris kedua (2)</w:t>
+      </w:r>
+    </w:p>
+    <w:p>
+      <w:pPr>
+        <w:ind w:left="1440"/>
+        <w:jc w:val="both"/>
         <w:rPr>
           <w:b/>
           <w:sz w:val="18"/>
           <w:szCs w:val="18"/>
           <w:lang w:val="en-ID"/>
         </w:rPr>
-        <w:t xml:space="preserve">  String pesan2;//pesan untuk baris kedua (2)</w:t>
-      </w:r>
-    </w:p>
-    <w:p>
-      <w:pPr>
-        <w:ind w:left="1440"/>
-        <w:jc w:val="both"/>
+      </w:pPr>
+      <w:r>
         <w:rPr>
           <w:b/>
           <w:sz w:val="18"/>
           <w:szCs w:val="18"/>
           <w:lang w:val="en-ID"/>
         </w:rPr>
-      </w:pPr>
-      <w:proofErr w:type="gramStart"/>
-      <w:r>
+        <w:t>}dataMenu;</w:t>
+      </w:r>
+    </w:p>
+    <w:p>
+      <w:pPr>
+        <w:ind w:left="1440"/>
+        <w:jc w:val="both"/>
+        <w:rPr>
+          <w:b/>
+          <w:lang w:val="en-ID"/>
+        </w:rPr>
+      </w:pPr>
+      <w:r>
+        <w:rPr>
+          <w:b/>
+          <w:lang w:val="en-ID"/>
+        </w:rPr>
+        <w:t>Struktur data parameter – Untuk masing-masing Zona :</w:t>
+      </w:r>
+    </w:p>
+    <w:p>
+      <w:pPr>
+        <w:ind w:left="1440"/>
+        <w:jc w:val="both"/>
         <w:rPr>
           <w:b/>
           <w:sz w:val="18"/>
           <w:szCs w:val="18"/>
           <w:lang w:val="en-ID"/>
         </w:rPr>
-        <w:t>}dataMenu</w:t>
-      </w:r>
-      <w:proofErr w:type="gramEnd"/>
+      </w:pPr>
       <w:r>
         <w:rPr>
           <w:b/>
@@ -1261,38 +1293,12 @@
           <w:szCs w:val="18"/>
           <w:lang w:val="en-ID"/>
         </w:rPr>
-        <w:t>;</w:t>
-      </w:r>
-    </w:p>
-    <w:p>
-      <w:pPr>
-        <w:ind w:left="1440"/>
-        <w:jc w:val="both"/>
-        <w:rPr>
-          <w:b/>
-          <w:lang w:val="en-ID"/>
-        </w:rPr>
-      </w:pPr>
-      <w:r>
-        <w:rPr>
-          <w:b/>
-          <w:lang w:val="en-ID"/>
-        </w:rPr>
-        <w:t xml:space="preserve">Struktur data parameter – Untuk masing-masing </w:t>
-      </w:r>
-      <w:proofErr w:type="gramStart"/>
-      <w:r>
-        <w:rPr>
-          <w:b/>
-          <w:lang w:val="en-ID"/>
-        </w:rPr>
-        <w:t>Zona :</w:t>
-      </w:r>
-      <w:proofErr w:type="gramEnd"/>
-    </w:p>
-    <w:p>
-      <w:pPr>
-        <w:ind w:left="1440"/>
+        <w:t>typedef struct parameter{</w:t>
+      </w:r>
+    </w:p>
+    <w:p>
+      <w:pPr>
+        <w:ind w:left="2160"/>
         <w:jc w:val="both"/>
         <w:rPr>
           <w:b/>
@@ -1308,281 +1314,238 @@
           <w:szCs w:val="18"/>
           <w:lang w:val="en-ID"/>
         </w:rPr>
-        <w:t xml:space="preserve">typedef struct </w:t>
-      </w:r>
-      <w:proofErr w:type="gramStart"/>
-      <w:r>
+        <w:t xml:space="preserve">  String id;//</w:t>
+      </w:r>
+    </w:p>
+    <w:p>
+      <w:pPr>
+        <w:ind w:left="2160"/>
+        <w:jc w:val="both"/>
         <w:rPr>
           <w:b/>
           <w:sz w:val="18"/>
           <w:szCs w:val="18"/>
           <w:lang w:val="en-ID"/>
         </w:rPr>
-        <w:t>parameter{</w:t>
-      </w:r>
-      <w:proofErr w:type="gramEnd"/>
-    </w:p>
-    <w:p>
-      <w:pPr>
-        <w:ind w:left="2160"/>
-        <w:jc w:val="both"/>
+      </w:pPr>
+      <w:r>
         <w:rPr>
           <w:b/>
           <w:sz w:val="18"/>
           <w:szCs w:val="18"/>
           <w:lang w:val="en-ID"/>
         </w:rPr>
-      </w:pPr>
-      <w:r>
+        <w:t xml:space="preserve">  String unit;//unit</w:t>
+      </w:r>
+    </w:p>
+    <w:p>
+      <w:pPr>
+        <w:ind w:left="2160"/>
+        <w:jc w:val="both"/>
         <w:rPr>
           <w:b/>
           <w:sz w:val="18"/>
           <w:szCs w:val="18"/>
           <w:lang w:val="en-ID"/>
         </w:rPr>
-        <w:t xml:space="preserve">  String id;//</w:t>
-      </w:r>
-    </w:p>
-    <w:p>
-      <w:pPr>
-        <w:ind w:left="2160"/>
-        <w:jc w:val="both"/>
+      </w:pPr>
+      <w:r>
         <w:rPr>
           <w:b/>
           <w:sz w:val="18"/>
           <w:szCs w:val="18"/>
           <w:lang w:val="en-ID"/>
         </w:rPr>
-      </w:pPr>
-      <w:r>
+        <w:t xml:space="preserve">  int indexMenu;//index menu</w:t>
+      </w:r>
+    </w:p>
+    <w:p>
+      <w:pPr>
+        <w:ind w:left="2160"/>
+        <w:jc w:val="both"/>
         <w:rPr>
           <w:b/>
           <w:sz w:val="18"/>
           <w:szCs w:val="18"/>
           <w:lang w:val="en-ID"/>
         </w:rPr>
-        <w:t xml:space="preserve">  String unit;//unit</w:t>
-      </w:r>
-    </w:p>
-    <w:p>
-      <w:pPr>
-        <w:ind w:left="2160"/>
-        <w:jc w:val="both"/>
+      </w:pPr>
+      <w:r>
         <w:rPr>
           <w:b/>
           <w:sz w:val="18"/>
           <w:szCs w:val="18"/>
           <w:lang w:val="en-ID"/>
         </w:rPr>
-      </w:pPr>
-      <w:r>
+        <w:t xml:space="preserve">  float value;</w:t>
+      </w:r>
+    </w:p>
+    <w:p>
+      <w:pPr>
+        <w:ind w:left="2160"/>
+        <w:jc w:val="both"/>
         <w:rPr>
           <w:b/>
           <w:sz w:val="18"/>
           <w:szCs w:val="18"/>
           <w:lang w:val="en-ID"/>
         </w:rPr>
-        <w:t xml:space="preserve">  int indexMenu;//index menu</w:t>
-      </w:r>
-    </w:p>
-    <w:p>
-      <w:pPr>
-        <w:ind w:left="2160"/>
-        <w:jc w:val="both"/>
+      </w:pPr>
+      <w:r>
         <w:rPr>
           <w:b/>
           <w:sz w:val="18"/>
           <w:szCs w:val="18"/>
           <w:lang w:val="en-ID"/>
         </w:rPr>
-      </w:pPr>
-      <w:r>
+        <w:t xml:space="preserve">  float highRange;</w:t>
+      </w:r>
+    </w:p>
+    <w:p>
+      <w:pPr>
+        <w:ind w:left="2160"/>
+        <w:jc w:val="both"/>
         <w:rPr>
           <w:b/>
           <w:sz w:val="18"/>
           <w:szCs w:val="18"/>
           <w:lang w:val="en-ID"/>
         </w:rPr>
-        <w:t xml:space="preserve">  float value;</w:t>
-      </w:r>
-    </w:p>
-    <w:p>
-      <w:pPr>
-        <w:ind w:left="2160"/>
-        <w:jc w:val="both"/>
+      </w:pPr>
+      <w:r>
         <w:rPr>
           <w:b/>
           <w:sz w:val="18"/>
           <w:szCs w:val="18"/>
           <w:lang w:val="en-ID"/>
         </w:rPr>
-      </w:pPr>
-      <w:r>
+        <w:t xml:space="preserve">  float lowRange;</w:t>
+      </w:r>
+    </w:p>
+    <w:p>
+      <w:pPr>
+        <w:ind w:left="2160"/>
+        <w:jc w:val="both"/>
         <w:rPr>
           <w:b/>
           <w:sz w:val="18"/>
           <w:szCs w:val="18"/>
           <w:lang w:val="en-ID"/>
         </w:rPr>
-        <w:t xml:space="preserve">  float highRange;</w:t>
-      </w:r>
-    </w:p>
-    <w:p>
-      <w:pPr>
-        <w:ind w:left="2160"/>
-        <w:jc w:val="both"/>
+      </w:pPr>
+      <w:r>
         <w:rPr>
           <w:b/>
           <w:sz w:val="18"/>
           <w:szCs w:val="18"/>
           <w:lang w:val="en-ID"/>
         </w:rPr>
-      </w:pPr>
-      <w:r>
+        <w:t xml:space="preserve">  float highLimit;//for alarm high</w:t>
+      </w:r>
+    </w:p>
+    <w:p>
+      <w:pPr>
+        <w:ind w:left="2160"/>
+        <w:jc w:val="both"/>
         <w:rPr>
           <w:b/>
           <w:sz w:val="18"/>
           <w:szCs w:val="18"/>
           <w:lang w:val="en-ID"/>
         </w:rPr>
-        <w:t xml:space="preserve">  float lowRange;</w:t>
-      </w:r>
-    </w:p>
-    <w:p>
-      <w:pPr>
-        <w:ind w:left="2160"/>
-        <w:jc w:val="both"/>
+      </w:pPr>
+      <w:r>
         <w:rPr>
           <w:b/>
           <w:sz w:val="18"/>
           <w:szCs w:val="18"/>
           <w:lang w:val="en-ID"/>
         </w:rPr>
-      </w:pPr>
-      <w:r>
+        <w:t xml:space="preserve">  float lowLimit;//for alarm low</w:t>
+      </w:r>
+    </w:p>
+    <w:p>
+      <w:pPr>
+        <w:ind w:left="2160"/>
+        <w:jc w:val="both"/>
         <w:rPr>
           <w:b/>
           <w:sz w:val="18"/>
           <w:szCs w:val="18"/>
           <w:lang w:val="en-ID"/>
         </w:rPr>
-        <w:t xml:space="preserve">  float highLimit;//for alarm high</w:t>
-      </w:r>
-    </w:p>
-    <w:p>
-      <w:pPr>
-        <w:ind w:left="2160"/>
-        <w:jc w:val="both"/>
+      </w:pPr>
+      <w:r>
         <w:rPr>
           <w:b/>
           <w:sz w:val="18"/>
           <w:szCs w:val="18"/>
           <w:lang w:val="en-ID"/>
         </w:rPr>
-      </w:pPr>
-      <w:r>
+        <w:t xml:space="preserve">  float increment;</w:t>
+      </w:r>
+    </w:p>
+    <w:p>
+      <w:pPr>
+        <w:ind w:left="2160"/>
+        <w:jc w:val="both"/>
         <w:rPr>
           <w:b/>
           <w:sz w:val="18"/>
           <w:szCs w:val="18"/>
           <w:lang w:val="en-ID"/>
         </w:rPr>
-        <w:t xml:space="preserve">  float lowLimit;//for alarm low</w:t>
-      </w:r>
-    </w:p>
-    <w:p>
-      <w:pPr>
-        <w:ind w:left="2160"/>
-        <w:jc w:val="both"/>
+      </w:pPr>
+      <w:r>
         <w:rPr>
           <w:b/>
           <w:sz w:val="18"/>
           <w:szCs w:val="18"/>
           <w:lang w:val="en-ID"/>
         </w:rPr>
-      </w:pPr>
-      <w:r>
+        <w:t xml:space="preserve">  boolean highAlarm = false;</w:t>
+      </w:r>
+    </w:p>
+    <w:p>
+      <w:pPr>
+        <w:ind w:left="2160"/>
+        <w:jc w:val="both"/>
         <w:rPr>
           <w:b/>
           <w:sz w:val="18"/>
           <w:szCs w:val="18"/>
           <w:lang w:val="en-ID"/>
         </w:rPr>
-        <w:t xml:space="preserve">  float increment;</w:t>
-      </w:r>
-    </w:p>
-    <w:p>
-      <w:pPr>
-        <w:ind w:left="2160"/>
-        <w:jc w:val="both"/>
+      </w:pPr>
+      <w:r>
         <w:rPr>
           <w:b/>
           <w:sz w:val="18"/>
           <w:szCs w:val="18"/>
           <w:lang w:val="en-ID"/>
         </w:rPr>
-      </w:pPr>
-      <w:r>
+        <w:t xml:space="preserve">  boolean lowAlarm = false;</w:t>
+      </w:r>
+    </w:p>
+    <w:p>
+      <w:pPr>
+        <w:ind w:left="2160"/>
+        <w:jc w:val="both"/>
         <w:rPr>
           <w:b/>
           <w:sz w:val="18"/>
           <w:szCs w:val="18"/>
           <w:lang w:val="en-ID"/>
         </w:rPr>
-        <w:t xml:space="preserve">  boolean highAlarm = false;</w:t>
-      </w:r>
-    </w:p>
-    <w:p>
-      <w:pPr>
-        <w:ind w:left="2160"/>
-        <w:jc w:val="both"/>
+      </w:pPr>
+      <w:r>
         <w:rPr>
           <w:b/>
           <w:sz w:val="18"/>
           <w:szCs w:val="18"/>
           <w:lang w:val="en-ID"/>
         </w:rPr>
-      </w:pPr>
-      <w:r>
-        <w:rPr>
-          <w:b/>
-          <w:sz w:val="18"/>
-          <w:szCs w:val="18"/>
-          <w:lang w:val="en-ID"/>
-        </w:rPr>
-        <w:t xml:space="preserve">  boolean lowAlarm = false;</w:t>
-      </w:r>
-    </w:p>
-    <w:p>
-      <w:pPr>
-        <w:ind w:left="2160"/>
-        <w:jc w:val="both"/>
-        <w:rPr>
-          <w:b/>
-          <w:sz w:val="18"/>
-          <w:szCs w:val="18"/>
-          <w:lang w:val="en-ID"/>
-        </w:rPr>
-      </w:pPr>
-      <w:proofErr w:type="gramStart"/>
-      <w:r>
-        <w:rPr>
-          <w:b/>
-          <w:sz w:val="18"/>
-          <w:szCs w:val="18"/>
-          <w:lang w:val="en-ID"/>
-        </w:rPr>
-        <w:t>}parameter</w:t>
-      </w:r>
-      <w:proofErr w:type="gramEnd"/>
-      <w:r>
-        <w:rPr>
-          <w:b/>
-          <w:sz w:val="18"/>
-          <w:szCs w:val="18"/>
-          <w:lang w:val="en-ID"/>
-        </w:rPr>
-        <w:t>;</w:t>
+        <w:t>}parameter;</w:t>
       </w:r>
     </w:p>
     <w:p>
@@ -1728,14 +1691,7 @@
         <w:rPr>
           <w:lang w:val="en-ID"/>
         </w:rPr>
-        <w:t xml:space="preserve"> adalah bagian program yang melakukan pengendalian/pengaturan dari seluruh kegiatan </w:t>
-      </w:r>
-      <w:proofErr w:type="gramStart"/>
-      <w:r>
-        <w:rPr>
-          <w:lang w:val="en-ID"/>
-        </w:rPr>
-        <w:t>meliputi</w:t>
+        <w:t xml:space="preserve"> adalah bagian program yang melakukan pengendalian/pengaturan dari seluruh kegiatan meliputi</w:t>
       </w:r>
       <w:r>
         <w:rPr>
@@ -1743,7 +1699,6 @@
         </w:rPr>
         <w:t xml:space="preserve"> :</w:t>
       </w:r>
-      <w:proofErr w:type="gramEnd"/>
     </w:p>
     <w:p>
       <w:pPr>
@@ -1814,16 +1769,8 @@
         <w:rPr>
           <w:lang w:val="en-ID"/>
         </w:rPr>
-        <w:t xml:space="preserve">Controller ini dilengkapi dengan method/fungsi beberapa </w:t>
-      </w:r>
-      <w:proofErr w:type="gramStart"/>
-      <w:r>
-        <w:rPr>
-          <w:lang w:val="en-ID"/>
-        </w:rPr>
-        <w:t>menu :</w:t>
-      </w:r>
-      <w:proofErr w:type="gramEnd"/>
+        <w:t>Controller ini dilengkapi dengan method/fungsi beberapa menu :</w:t>
+      </w:r>
     </w:p>
     <w:p>
       <w:pPr>
@@ -1894,16 +1841,8 @@
         <w:rPr>
           <w:lang w:val="en-ID"/>
         </w:rPr>
-        <w:t>Controller juga bisa melakukan akses ke beberapa object/</w:t>
-      </w:r>
-      <w:proofErr w:type="gramStart"/>
-      <w:r>
-        <w:rPr>
-          <w:lang w:val="en-ID"/>
-        </w:rPr>
-        <w:t>class :</w:t>
-      </w:r>
-      <w:proofErr w:type="gramEnd"/>
+        <w:t>Controller juga bisa melakukan akses ke beberapa object/class :</w:t>
+      </w:r>
     </w:p>
     <w:p>
       <w:pPr>
@@ -1923,19 +1862,20 @@
           <w:szCs w:val="16"/>
           <w:lang w:val="en-ID"/>
         </w:rPr>
-        <w:t>void attachCmdIn(command</w:t>
-      </w:r>
-      <w:proofErr w:type="gramStart"/>
-      <w:r>
+        <w:t>void attachCmdIn(command*);//Pasang command, penggunaan pointer ini sangat mutlak (JIKA TIDAK ERROR !!!!)</w:t>
+      </w:r>
+    </w:p>
+    <w:p>
+      <w:pPr>
+        <w:ind w:left="1440"/>
+        <w:jc w:val="both"/>
         <w:rPr>
           <w:b/>
           <w:sz w:val="16"/>
           <w:szCs w:val="16"/>
           <w:lang w:val="en-ID"/>
         </w:rPr>
-        <w:t>*);/</w:t>
-      </w:r>
-      <w:proofErr w:type="gramEnd"/>
+      </w:pPr>
       <w:r>
         <w:rPr>
           <w:b/>
@@ -1943,7 +1883,7 @@
           <w:szCs w:val="16"/>
           <w:lang w:val="en-ID"/>
         </w:rPr>
-        <w:t>/Pasang command, penggunaan pointer ini sangat mutlak (JIKA TIDAK ERROR !!!!)</w:t>
+        <w:t>void pasangModelMenu(AccessDataMenu*);//Pasang Model menu, penggunaan pointer ini sangat mutlak (JIKA TIDAK ERROR !!!!)</w:t>
       </w:r>
     </w:p>
     <w:p>
@@ -1964,19 +1904,20 @@
           <w:szCs w:val="16"/>
           <w:lang w:val="en-ID"/>
         </w:rPr>
-        <w:t xml:space="preserve">void </w:t>
-      </w:r>
-      <w:proofErr w:type="gramStart"/>
-      <w:r>
+        <w:t>void pasangModelParameter(AccessParameter*);//Pasang Model parameter, penggunaan pointer ini sangat mutlak (JIKA TIDAK ERROR !!!!)</w:t>
+      </w:r>
+    </w:p>
+    <w:p>
+      <w:pPr>
+        <w:ind w:left="1440"/>
+        <w:jc w:val="both"/>
         <w:rPr>
           <w:b/>
           <w:sz w:val="16"/>
           <w:szCs w:val="16"/>
           <w:lang w:val="en-ID"/>
         </w:rPr>
-        <w:t>pasangModelMenu(</w:t>
-      </w:r>
-      <w:proofErr w:type="gramEnd"/>
+      </w:pPr>
       <w:r>
         <w:rPr>
           <w:b/>
@@ -1984,7 +1925,7 @@
           <w:szCs w:val="16"/>
           <w:lang w:val="en-ID"/>
         </w:rPr>
-        <w:t>AccessDataMenu*);//Pasang Model menu, penggunaan pointer ini sangat mutlak (JIKA TIDAK ERROR !!!!)</w:t>
+        <w:t>void pasangView(View*);//Pasang View, penggunaan pointer ini sangat mutlak (JIKA TIDAK ERROR !!!!)</w:t>
       </w:r>
     </w:p>
     <w:p>
@@ -2005,19 +1946,20 @@
           <w:szCs w:val="16"/>
           <w:lang w:val="en-ID"/>
         </w:rPr>
-        <w:t xml:space="preserve">void </w:t>
-      </w:r>
-      <w:proofErr w:type="gramStart"/>
-      <w:r>
+        <w:t>void setMenuIndex(int);</w:t>
+      </w:r>
+    </w:p>
+    <w:p>
+      <w:pPr>
+        <w:ind w:left="1440"/>
+        <w:jc w:val="both"/>
         <w:rPr>
           <w:b/>
           <w:sz w:val="16"/>
           <w:szCs w:val="16"/>
           <w:lang w:val="en-ID"/>
         </w:rPr>
-        <w:t>pasangModelParameter(</w:t>
-      </w:r>
-      <w:proofErr w:type="gramEnd"/>
+      </w:pPr>
       <w:r>
         <w:rPr>
           <w:b/>
@@ -2025,7 +1967,7 @@
           <w:szCs w:val="16"/>
           <w:lang w:val="en-ID"/>
         </w:rPr>
-        <w:t>AccessParameter*);//Pasang Model parameter, penggunaan pointer ini sangat mutlak (JIKA TIDAK ERROR !!!!)</w:t>
+        <w:t>int getMenuIndex();</w:t>
       </w:r>
     </w:p>
     <w:p>
@@ -2046,19 +1988,20 @@
           <w:szCs w:val="16"/>
           <w:lang w:val="en-ID"/>
         </w:rPr>
-        <w:t xml:space="preserve">void </w:t>
-      </w:r>
-      <w:proofErr w:type="gramStart"/>
-      <w:r>
+        <w:t>int getParameterIndex();</w:t>
+      </w:r>
+    </w:p>
+    <w:p>
+      <w:pPr>
+        <w:ind w:left="1440"/>
+        <w:jc w:val="both"/>
         <w:rPr>
           <w:b/>
           <w:sz w:val="16"/>
           <w:szCs w:val="16"/>
           <w:lang w:val="en-ID"/>
         </w:rPr>
-        <w:t>pasangView(</w:t>
-      </w:r>
-      <w:proofErr w:type="gramEnd"/>
+      </w:pPr>
       <w:r>
         <w:rPr>
           <w:b/>
@@ -2066,151 +2009,7 @@
           <w:szCs w:val="16"/>
           <w:lang w:val="en-ID"/>
         </w:rPr>
-        <w:t>View*);//Pasang View, penggunaan pointer ini sangat mutlak (JIKA TIDAK ERROR !!!!)</w:t>
-      </w:r>
-    </w:p>
-    <w:p>
-      <w:pPr>
-        <w:ind w:left="1440"/>
-        <w:jc w:val="both"/>
-        <w:rPr>
-          <w:b/>
-          <w:sz w:val="16"/>
-          <w:szCs w:val="16"/>
-          <w:lang w:val="en-ID"/>
-        </w:rPr>
-      </w:pPr>
-      <w:r>
-        <w:rPr>
-          <w:b/>
-          <w:sz w:val="16"/>
-          <w:szCs w:val="16"/>
-          <w:lang w:val="en-ID"/>
-        </w:rPr>
-        <w:t>void setMenuIndex(int);</w:t>
-      </w:r>
-    </w:p>
-    <w:p>
-      <w:pPr>
-        <w:ind w:left="1440"/>
-        <w:jc w:val="both"/>
-        <w:rPr>
-          <w:b/>
-          <w:sz w:val="16"/>
-          <w:szCs w:val="16"/>
-          <w:lang w:val="en-ID"/>
-        </w:rPr>
-      </w:pPr>
-      <w:r>
-        <w:rPr>
-          <w:b/>
-          <w:sz w:val="16"/>
-          <w:szCs w:val="16"/>
-          <w:lang w:val="en-ID"/>
-        </w:rPr>
-        <w:t xml:space="preserve">int </w:t>
-      </w:r>
-      <w:proofErr w:type="gramStart"/>
-      <w:r>
-        <w:rPr>
-          <w:b/>
-          <w:sz w:val="16"/>
-          <w:szCs w:val="16"/>
-          <w:lang w:val="en-ID"/>
-        </w:rPr>
-        <w:t>getMenuIndex(</w:t>
-      </w:r>
-      <w:proofErr w:type="gramEnd"/>
-      <w:r>
-        <w:rPr>
-          <w:b/>
-          <w:sz w:val="16"/>
-          <w:szCs w:val="16"/>
-          <w:lang w:val="en-ID"/>
-        </w:rPr>
-        <w:t>);</w:t>
-      </w:r>
-    </w:p>
-    <w:p>
-      <w:pPr>
-        <w:ind w:left="1440"/>
-        <w:jc w:val="both"/>
-        <w:rPr>
-          <w:b/>
-          <w:sz w:val="16"/>
-          <w:szCs w:val="16"/>
-          <w:lang w:val="en-ID"/>
-        </w:rPr>
-      </w:pPr>
-      <w:r>
-        <w:rPr>
-          <w:b/>
-          <w:sz w:val="16"/>
-          <w:szCs w:val="16"/>
-          <w:lang w:val="en-ID"/>
-        </w:rPr>
-        <w:t xml:space="preserve">int </w:t>
-      </w:r>
-      <w:proofErr w:type="gramStart"/>
-      <w:r>
-        <w:rPr>
-          <w:b/>
-          <w:sz w:val="16"/>
-          <w:szCs w:val="16"/>
-          <w:lang w:val="en-ID"/>
-        </w:rPr>
-        <w:t>getParameterIndex(</w:t>
-      </w:r>
-      <w:proofErr w:type="gramEnd"/>
-      <w:r>
-        <w:rPr>
-          <w:b/>
-          <w:sz w:val="16"/>
-          <w:szCs w:val="16"/>
-          <w:lang w:val="en-ID"/>
-        </w:rPr>
-        <w:t>);</w:t>
-      </w:r>
-    </w:p>
-    <w:p>
-      <w:pPr>
-        <w:ind w:left="1440"/>
-        <w:jc w:val="both"/>
-        <w:rPr>
-          <w:b/>
-          <w:sz w:val="16"/>
-          <w:szCs w:val="16"/>
-          <w:lang w:val="en-ID"/>
-        </w:rPr>
-      </w:pPr>
-      <w:r>
-        <w:rPr>
-          <w:b/>
-          <w:sz w:val="16"/>
-          <w:szCs w:val="16"/>
-          <w:lang w:val="en-ID"/>
-        </w:rPr>
-        <w:t xml:space="preserve">void </w:t>
-      </w:r>
-      <w:proofErr w:type="gramStart"/>
-      <w:r>
-        <w:rPr>
-          <w:b/>
-          <w:sz w:val="16"/>
-          <w:szCs w:val="16"/>
-          <w:lang w:val="en-ID"/>
-        </w:rPr>
-        <w:t>menu(</w:t>
-      </w:r>
-      <w:proofErr w:type="gramEnd"/>
-      <w:r>
-        <w:rPr>
-          <w:b/>
-          <w:sz w:val="16"/>
-          <w:szCs w:val="16"/>
-          <w:lang w:val="en-ID"/>
-        </w:rPr>
-        <w:t>);</w:t>
+        <w:t>void menu();</w:t>
       </w:r>
     </w:p>
     <w:p>
@@ -2334,21 +2133,7 @@
         <w:rPr>
           <w:lang w:val="en-ID"/>
         </w:rPr>
-        <w:t xml:space="preserve">View diakses melalui void </w:t>
-      </w:r>
-      <w:proofErr w:type="gramStart"/>
-      <w:r>
-        <w:rPr>
-          <w:lang w:val="en-ID"/>
-        </w:rPr>
-        <w:t>pasangView(</w:t>
-      </w:r>
-      <w:proofErr w:type="gramEnd"/>
-      <w:r>
-        <w:rPr>
-          <w:lang w:val="en-ID"/>
-        </w:rPr>
-        <w:t>View*) yang memungkinkan controller untuk memberikan erintah pada View untuk menampilkan data menu, parameter setelah dilakukan proses sesuai logic/algoritma yang dibuat dalam WlFPS.</w:t>
+        <w:t>View diakses melalui void pasangView(View*) yang memungkinkan controller untuk memberikan erintah pada View untuk menampilkan data menu, parameter setelah dilakukan proses sesuai logic/algoritma yang dibuat dalam WlFPS.</w:t>
       </w:r>
     </w:p>
     <w:p>
@@ -2363,21 +2148,7 @@
         <w:rPr>
           <w:lang w:val="en-ID"/>
         </w:rPr>
-        <w:t xml:space="preserve">Seluruh kegiatan controller dilakukan dalam void </w:t>
-      </w:r>
-      <w:proofErr w:type="gramStart"/>
-      <w:r>
-        <w:rPr>
-          <w:lang w:val="en-ID"/>
-        </w:rPr>
-        <w:t>menu(</w:t>
-      </w:r>
-      <w:proofErr w:type="gramEnd"/>
-      <w:r>
-        <w:rPr>
-          <w:lang w:val="en-ID"/>
-        </w:rPr>
-        <w:t xml:space="preserve">) didalamnya terdapat mekanisme pengambilan perintah/command dari masing-masing inputan (Keypad, Serial, Bluetooth, Web-page) menentukan menu-mana yang aktif berdasar perintah yang masuk. Menu ini meliputi Menu Utama, Menu Parameter, Menu Ubah Parameter. Dalam masing-masing menu itu </w:t>
+        <w:t xml:space="preserve">Seluruh kegiatan controller dilakukan dalam void menu() didalamnya terdapat mekanisme pengambilan perintah/command dari masing-masing inputan (Keypad, Serial, Bluetooth, Web-page) menentukan menu-mana yang aktif berdasar perintah yang masuk. Menu ini meliputi Menu Utama, Menu Parameter, Menu Ubah Parameter. Dalam masing-masing menu itu </w:t>
       </w:r>
       <w:r>
         <w:rPr>
@@ -3415,7 +3186,7 @@
     <w:lsdException w:name="Table Web 2" w:semiHidden="1" w:unhideWhenUsed="1"/>
     <w:lsdException w:name="Table Web 3" w:semiHidden="1" w:unhideWhenUsed="1"/>
     <w:lsdException w:name="Balloon Text" w:semiHidden="1" w:unhideWhenUsed="1"/>
-    <w:lsdException w:name="Table Grid" w:semiHidden="1" w:uiPriority="59" w:unhideWhenUsed="1"/>
+    <w:lsdException w:name="Table Grid" w:uiPriority="59"/>
     <w:lsdException w:name="Table Theme" w:semiHidden="1" w:unhideWhenUsed="1"/>
     <w:lsdException w:name="Placeholder Text" w:semiHidden="1"/>
     <w:lsdException w:name="No Spacing" w:uiPriority="1" w:qFormat="1"/>

</xml_diff>

<commit_message>
Update spec - Mqtt, Serial
</commit_message>
<xml_diff>
--- a/Fire Protection System Project Specification.docx
+++ b/Fire Protection System Project Specification.docx
@@ -1345,10 +1345,10 @@
         </w:rPr>
         <w:lastRenderedPageBreak/>
         <w:drawing>
-          <wp:inline distT="0" distB="0" distL="0" distR="0" wp14:anchorId="0BAB1F2A" wp14:editId="7373FF4F">
-            <wp:extent cx="5004294" cy="5476875"/>
-            <wp:effectExtent l="0" t="0" r="6350" b="0"/>
-            <wp:docPr id="1" name="Picture 1"/>
+          <wp:inline distT="0" distB="0" distL="0" distR="0" wp14:anchorId="7948273D" wp14:editId="64A1576E">
+            <wp:extent cx="4978479" cy="5457825"/>
+            <wp:effectExtent l="0" t="0" r="0" b="0"/>
+            <wp:docPr id="11" name="Picture 11"/>
             <wp:cNvGraphicFramePr>
               <a:graphicFrameLocks xmlns:a="http://schemas.openxmlformats.org/drawingml/2006/main" noChangeAspect="1"/>
             </wp:cNvGraphicFramePr>
@@ -1356,7 +1356,7 @@
               <a:graphicData uri="http://schemas.openxmlformats.org/drawingml/2006/picture">
                 <pic:pic xmlns:pic="http://schemas.openxmlformats.org/drawingml/2006/picture">
                   <pic:nvPicPr>
-                    <pic:cNvPr id="1" name="Picture 1"/>
+                    <pic:cNvPr id="11" name="Picture 11"/>
                     <pic:cNvPicPr/>
                   </pic:nvPicPr>
                   <pic:blipFill>
@@ -1374,7 +1374,7 @@
                   <pic:spPr>
                     <a:xfrm>
                       <a:off x="0" y="0"/>
-                      <a:ext cx="5032342" cy="5507571"/>
+                      <a:ext cx="5010158" cy="5492554"/>
                     </a:xfrm>
                     <a:prstGeom prst="rect">
                       <a:avLst/>
@@ -1933,6 +1933,7 @@
         <w:ind w:left="720"/>
         <w:jc w:val="both"/>
         <w:rPr>
+          <w:b/>
           <w:lang w:val="en-ID"/>
         </w:rPr>
       </w:pPr>
@@ -1986,6 +1987,115 @@
     </w:p>
     <w:p>
       <w:pPr>
+        <w:ind w:left="720"/>
+        <w:jc w:val="both"/>
+        <w:rPr>
+          <w:b/>
+          <w:lang w:val="en-ID"/>
+        </w:rPr>
+      </w:pPr>
+    </w:p>
+    <w:p>
+      <w:pPr>
+        <w:pStyle w:val="ListParagraph"/>
+        <w:numPr>
+          <w:ilvl w:val="0"/>
+          <w:numId w:val="11"/>
+        </w:numPr>
+        <w:jc w:val="both"/>
+        <w:rPr>
+          <w:b/>
+          <w:lang w:val="en-ID"/>
+        </w:rPr>
+      </w:pPr>
+      <w:r>
+        <w:rPr>
+          <w:b/>
+          <w:lang w:val="en-ID"/>
+        </w:rPr>
+        <w:t>Domain Server – Software</w:t>
+      </w:r>
+    </w:p>
+    <w:p>
+      <w:pPr>
+        <w:ind w:left="1440"/>
+        <w:jc w:val="both"/>
+        <w:rPr>
+          <w:lang w:val="en-ID"/>
+        </w:rPr>
+      </w:pPr>
+      <w:r>
+        <w:rPr>
+          <w:noProof/>
+          <w:lang w:val="en-ID"/>
+        </w:rPr>
+        <w:drawing>
+          <wp:inline distT="0" distB="0" distL="0" distR="0" wp14:anchorId="3001894F" wp14:editId="5997A224">
+            <wp:extent cx="5057775" cy="2409825"/>
+            <wp:effectExtent l="0" t="0" r="9525" b="9525"/>
+            <wp:docPr id="8" name="Picture 8"/>
+            <wp:cNvGraphicFramePr>
+              <a:graphicFrameLocks xmlns:a="http://schemas.openxmlformats.org/drawingml/2006/main" noChangeAspect="1"/>
+            </wp:cNvGraphicFramePr>
+            <a:graphic xmlns:a="http://schemas.openxmlformats.org/drawingml/2006/main">
+              <a:graphicData uri="http://schemas.openxmlformats.org/drawingml/2006/picture">
+                <pic:pic xmlns:pic="http://schemas.openxmlformats.org/drawingml/2006/picture">
+                  <pic:nvPicPr>
+                    <pic:cNvPr id="8" name="Picture 8"/>
+                    <pic:cNvPicPr/>
+                  </pic:nvPicPr>
+                  <pic:blipFill>
+                    <a:blip r:embed="rId11">
+                      <a:extLst>
+                        <a:ext uri="{28A0092B-C50C-407E-A947-70E740481C1C}">
+                          <a14:useLocalDpi xmlns:a14="http://schemas.microsoft.com/office/drawing/2010/main" val="0"/>
+                        </a:ext>
+                      </a:extLst>
+                    </a:blip>
+                    <a:stretch>
+                      <a:fillRect/>
+                    </a:stretch>
+                  </pic:blipFill>
+                  <pic:spPr>
+                    <a:xfrm>
+                      <a:off x="0" y="0"/>
+                      <a:ext cx="5057775" cy="2409825"/>
+                    </a:xfrm>
+                    <a:prstGeom prst="rect">
+                      <a:avLst/>
+                    </a:prstGeom>
+                  </pic:spPr>
+                </pic:pic>
+              </a:graphicData>
+            </a:graphic>
+          </wp:inline>
+        </w:drawing>
+      </w:r>
+    </w:p>
+    <w:p>
+      <w:pPr>
+        <w:ind w:left="1440"/>
+        <w:jc w:val="both"/>
+        <w:rPr>
+          <w:lang w:val="en-ID"/>
+        </w:rPr>
+      </w:pPr>
+      <w:r>
+        <w:rPr>
+          <w:lang w:val="en-ID"/>
+        </w:rPr>
+        <w:t>Uraian Software Server</w:t>
+      </w:r>
+    </w:p>
+    <w:p>
+      <w:pPr>
+        <w:rPr>
+          <w:lang w:val="en-ID"/>
+        </w:rPr>
+      </w:pPr>
+    </w:p>
+    <w:p>
+      <w:pPr>
         <w:rPr>
           <w:b/>
           <w:lang w:val="en-ID"/>
@@ -2018,49 +2128,6 @@
           <w:lang w:val="en-ID"/>
         </w:rPr>
         <w:lastRenderedPageBreak/>
-        <w:t>Domain Server – Software</w:t>
-      </w:r>
-    </w:p>
-    <w:p>
-      <w:pPr>
-        <w:ind w:left="1440"/>
-        <w:jc w:val="both"/>
-        <w:rPr>
-          <w:lang w:val="en-ID"/>
-        </w:rPr>
-      </w:pPr>
-      <w:r>
-        <w:rPr>
-          <w:lang w:val="en-ID"/>
-        </w:rPr>
-        <w:t>Uraian Software Server</w:t>
-      </w:r>
-    </w:p>
-    <w:p>
-      <w:pPr>
-        <w:rPr>
-          <w:lang w:val="en-ID"/>
-        </w:rPr>
-      </w:pPr>
-    </w:p>
-    <w:p>
-      <w:pPr>
-        <w:pStyle w:val="ListParagraph"/>
-        <w:numPr>
-          <w:ilvl w:val="0"/>
-          <w:numId w:val="1"/>
-        </w:numPr>
-        <w:jc w:val="both"/>
-        <w:rPr>
-          <w:b/>
-          <w:lang w:val="en-ID"/>
-        </w:rPr>
-      </w:pPr>
-      <w:r>
-        <w:rPr>
-          <w:b/>
-          <w:lang w:val="en-ID"/>
-        </w:rPr>
         <w:t>Domain EoN – Hardware</w:t>
       </w:r>
     </w:p>
@@ -2069,6 +2136,7 @@
         <w:ind w:left="360"/>
         <w:jc w:val="both"/>
         <w:rPr>
+          <w:b/>
           <w:lang w:val="en-ID"/>
         </w:rPr>
       </w:pPr>
@@ -2093,7 +2161,7 @@
                     <pic:cNvPicPr/>
                   </pic:nvPicPr>
                   <pic:blipFill>
-                    <a:blip r:embed="rId11">
+                    <a:blip r:embed="rId12">
                       <a:extLst>
                         <a:ext uri="{28A0092B-C50C-407E-A947-70E740481C1C}">
                           <a14:useLocalDpi xmlns:a14="http://schemas.microsoft.com/office/drawing/2010/main" val="0"/>
@@ -2119,14 +2187,6 @@
           </wp:inline>
         </w:drawing>
       </w:r>
-    </w:p>
-    <w:p>
-      <w:pPr>
-        <w:rPr>
-          <w:b/>
-          <w:lang w:val="en-ID"/>
-        </w:rPr>
-      </w:pPr>
       <w:r>
         <w:rPr>
           <w:b/>
@@ -2247,10 +2307,10 @@
           <w:lang w:val="en-ID"/>
         </w:rPr>
         <w:drawing>
-          <wp:inline distT="0" distB="0" distL="0" distR="0" wp14:anchorId="2DD6CFF7" wp14:editId="795BDD18">
-            <wp:extent cx="5010150" cy="4388163"/>
-            <wp:effectExtent l="0" t="0" r="0" b="0"/>
-            <wp:docPr id="4" name="Picture 4"/>
+          <wp:inline distT="0" distB="0" distL="0" distR="0" wp14:anchorId="394CEC91" wp14:editId="5C5ECE45">
+            <wp:extent cx="5088890" cy="5327567"/>
+            <wp:effectExtent l="0" t="0" r="0" b="6985"/>
+            <wp:docPr id="5" name="Picture 5"/>
             <wp:cNvGraphicFramePr>
               <a:graphicFrameLocks xmlns:a="http://schemas.openxmlformats.org/drawingml/2006/main" noChangeAspect="1"/>
             </wp:cNvGraphicFramePr>
@@ -2258,11 +2318,11 @@
               <a:graphicData uri="http://schemas.openxmlformats.org/drawingml/2006/picture">
                 <pic:pic xmlns:pic="http://schemas.openxmlformats.org/drawingml/2006/picture">
                   <pic:nvPicPr>
-                    <pic:cNvPr id="4" name="Picture 4"/>
+                    <pic:cNvPr id="5" name="Picture 5"/>
                     <pic:cNvPicPr/>
                   </pic:nvPicPr>
                   <pic:blipFill>
-                    <a:blip r:embed="rId12">
+                    <a:blip r:embed="rId13">
                       <a:extLst>
                         <a:ext uri="{28A0092B-C50C-407E-A947-70E740481C1C}">
                           <a14:useLocalDpi xmlns:a14="http://schemas.microsoft.com/office/drawing/2010/main" val="0"/>
@@ -2276,7 +2336,7 @@
                   <pic:spPr>
                     <a:xfrm>
                       <a:off x="0" y="0"/>
-                      <a:ext cx="5031627" cy="4406973"/>
+                      <a:ext cx="5118856" cy="5358938"/>
                     </a:xfrm>
                     <a:prstGeom prst="rect">
                       <a:avLst/>
@@ -2291,15 +2351,6 @@
     </w:p>
     <w:p>
       <w:pPr>
-        <w:ind w:left="1440"/>
-        <w:jc w:val="both"/>
-        <w:rPr>
-          <w:lang w:val="en-ID"/>
-        </w:rPr>
-      </w:pPr>
-    </w:p>
-    <w:p>
-      <w:pPr>
         <w:rPr>
           <w:lang w:val="en-ID"/>
         </w:rPr>
@@ -3167,7 +3218,7 @@
       </w:pPr>
     </w:p>
     <w:sectPr>
-      <w:footerReference w:type="default" r:id="rId13"/>
+      <w:footerReference w:type="default" r:id="rId14"/>
       <w:pgSz w:w="12240" w:h="15840"/>
       <w:pgMar w:top="1440" w:right="1440" w:bottom="1440" w:left="1440" w:header="708" w:footer="708" w:gutter="0"/>
       <w:cols w:space="708"/>
@@ -4379,6 +4430,119 @@
       <w:lvlJc w:val="left"/>
       <w:pPr>
         <w:ind w:left="7920" w:hanging="360"/>
+      </w:pPr>
+      <w:rPr>
+        <w:rFonts w:ascii="Wingdings" w:hAnsi="Wingdings" w:hint="default"/>
+      </w:rPr>
+    </w:lvl>
+  </w:abstractNum>
+  <w:abstractNum w:abstractNumId="10" w15:restartNumberingAfterBreak="0">
+    <w:nsid w:val="7BB82208"/>
+    <w:multiLevelType w:val="hybridMultilevel"/>
+    <w:tmpl w:val="7E2018D4"/>
+    <w:lvl w:ilvl="0" w:tplc="3809000B">
+      <w:start w:val="1"/>
+      <w:numFmt w:val="bullet"/>
+      <w:lvlText w:val=""/>
+      <w:lvlJc w:val="left"/>
+      <w:pPr>
+        <w:ind w:left="1080" w:hanging="360"/>
+      </w:pPr>
+      <w:rPr>
+        <w:rFonts w:ascii="Wingdings" w:hAnsi="Wingdings" w:hint="default"/>
+      </w:rPr>
+    </w:lvl>
+    <w:lvl w:ilvl="1" w:tplc="38090003" w:tentative="1">
+      <w:start w:val="1"/>
+      <w:numFmt w:val="bullet"/>
+      <w:lvlText w:val="o"/>
+      <w:lvlJc w:val="left"/>
+      <w:pPr>
+        <w:ind w:left="1800" w:hanging="360"/>
+      </w:pPr>
+      <w:rPr>
+        <w:rFonts w:ascii="Courier New" w:hAnsi="Courier New" w:cs="Courier New" w:hint="default"/>
+      </w:rPr>
+    </w:lvl>
+    <w:lvl w:ilvl="2" w:tplc="38090005" w:tentative="1">
+      <w:start w:val="1"/>
+      <w:numFmt w:val="bullet"/>
+      <w:lvlText w:val=""/>
+      <w:lvlJc w:val="left"/>
+      <w:pPr>
+        <w:ind w:left="2520" w:hanging="360"/>
+      </w:pPr>
+      <w:rPr>
+        <w:rFonts w:ascii="Wingdings" w:hAnsi="Wingdings" w:hint="default"/>
+      </w:rPr>
+    </w:lvl>
+    <w:lvl w:ilvl="3" w:tplc="38090001" w:tentative="1">
+      <w:start w:val="1"/>
+      <w:numFmt w:val="bullet"/>
+      <w:lvlText w:val=""/>
+      <w:lvlJc w:val="left"/>
+      <w:pPr>
+        <w:ind w:left="3240" w:hanging="360"/>
+      </w:pPr>
+      <w:rPr>
+        <w:rFonts w:ascii="Symbol" w:hAnsi="Symbol" w:hint="default"/>
+      </w:rPr>
+    </w:lvl>
+    <w:lvl w:ilvl="4" w:tplc="38090003" w:tentative="1">
+      <w:start w:val="1"/>
+      <w:numFmt w:val="bullet"/>
+      <w:lvlText w:val="o"/>
+      <w:lvlJc w:val="left"/>
+      <w:pPr>
+        <w:ind w:left="3960" w:hanging="360"/>
+      </w:pPr>
+      <w:rPr>
+        <w:rFonts w:ascii="Courier New" w:hAnsi="Courier New" w:cs="Courier New" w:hint="default"/>
+      </w:rPr>
+    </w:lvl>
+    <w:lvl w:ilvl="5" w:tplc="38090005" w:tentative="1">
+      <w:start w:val="1"/>
+      <w:numFmt w:val="bullet"/>
+      <w:lvlText w:val=""/>
+      <w:lvlJc w:val="left"/>
+      <w:pPr>
+        <w:ind w:left="4680" w:hanging="360"/>
+      </w:pPr>
+      <w:rPr>
+        <w:rFonts w:ascii="Wingdings" w:hAnsi="Wingdings" w:hint="default"/>
+      </w:rPr>
+    </w:lvl>
+    <w:lvl w:ilvl="6" w:tplc="38090001" w:tentative="1">
+      <w:start w:val="1"/>
+      <w:numFmt w:val="bullet"/>
+      <w:lvlText w:val=""/>
+      <w:lvlJc w:val="left"/>
+      <w:pPr>
+        <w:ind w:left="5400" w:hanging="360"/>
+      </w:pPr>
+      <w:rPr>
+        <w:rFonts w:ascii="Symbol" w:hAnsi="Symbol" w:hint="default"/>
+      </w:rPr>
+    </w:lvl>
+    <w:lvl w:ilvl="7" w:tplc="38090003" w:tentative="1">
+      <w:start w:val="1"/>
+      <w:numFmt w:val="bullet"/>
+      <w:lvlText w:val="o"/>
+      <w:lvlJc w:val="left"/>
+      <w:pPr>
+        <w:ind w:left="6120" w:hanging="360"/>
+      </w:pPr>
+      <w:rPr>
+        <w:rFonts w:ascii="Courier New" w:hAnsi="Courier New" w:cs="Courier New" w:hint="default"/>
+      </w:rPr>
+    </w:lvl>
+    <w:lvl w:ilvl="8" w:tplc="38090005" w:tentative="1">
+      <w:start w:val="1"/>
+      <w:numFmt w:val="bullet"/>
+      <w:lvlText w:val=""/>
+      <w:lvlJc w:val="left"/>
+      <w:pPr>
+        <w:ind w:left="6840" w:hanging="360"/>
       </w:pPr>
       <w:rPr>
         <w:rFonts w:ascii="Wingdings" w:hAnsi="Wingdings" w:hint="default"/>
@@ -4414,6 +4578,9 @@
   </w:num>
   <w:num w:numId="10">
     <w:abstractNumId w:val="4"/>
+  </w:num>
+  <w:num w:numId="11">
+    <w:abstractNumId w:val="10"/>
   </w:num>
 </w:numbering>
 </file>

</xml_diff>

<commit_message>
update spec - parameter data exchange
</commit_message>
<xml_diff>
--- a/Fire Protection System Project Specification.docx
+++ b/Fire Protection System Project Specification.docx
@@ -1345,10 +1345,10 @@
         </w:rPr>
         <w:lastRenderedPageBreak/>
         <w:drawing>
-          <wp:inline distT="0" distB="0" distL="0" distR="0" wp14:anchorId="7948273D" wp14:editId="64A1576E">
-            <wp:extent cx="4978479" cy="5457825"/>
-            <wp:effectExtent l="0" t="0" r="0" b="0"/>
-            <wp:docPr id="11" name="Picture 11"/>
+          <wp:inline distT="0" distB="0" distL="0" distR="0" wp14:anchorId="4FD6EB32" wp14:editId="1F02380B">
+            <wp:extent cx="5004679" cy="5483225"/>
+            <wp:effectExtent l="0" t="0" r="5715" b="3175"/>
+            <wp:docPr id="13" name="Picture 13"/>
             <wp:cNvGraphicFramePr>
               <a:graphicFrameLocks xmlns:a="http://schemas.openxmlformats.org/drawingml/2006/main" noChangeAspect="1"/>
             </wp:cNvGraphicFramePr>
@@ -1356,7 +1356,7 @@
               <a:graphicData uri="http://schemas.openxmlformats.org/drawingml/2006/picture">
                 <pic:pic xmlns:pic="http://schemas.openxmlformats.org/drawingml/2006/picture">
                   <pic:nvPicPr>
-                    <pic:cNvPr id="11" name="Picture 11"/>
+                    <pic:cNvPr id="13" name="Picture 13"/>
                     <pic:cNvPicPr/>
                   </pic:nvPicPr>
                   <pic:blipFill>
@@ -1374,7 +1374,7 @@
                   <pic:spPr>
                     <a:xfrm>
                       <a:off x="0" y="0"/>
-                      <a:ext cx="5010158" cy="5492554"/>
+                      <a:ext cx="5019134" cy="5499062"/>
                     </a:xfrm>
                     <a:prstGeom prst="rect">
                       <a:avLst/>
@@ -1997,6 +1997,21 @@
     </w:p>
     <w:p>
       <w:pPr>
+        <w:rPr>
+          <w:b/>
+          <w:lang w:val="en-ID"/>
+        </w:rPr>
+      </w:pPr>
+      <w:r>
+        <w:rPr>
+          <w:b/>
+          <w:lang w:val="en-ID"/>
+        </w:rPr>
+        <w:br w:type="page"/>
+      </w:r>
+    </w:p>
+    <w:p>
+      <w:pPr>
         <w:pStyle w:val="ListParagraph"/>
         <w:numPr>
           <w:ilvl w:val="0"/>
@@ -2013,6 +2028,7 @@
           <w:b/>
           <w:lang w:val="en-ID"/>
         </w:rPr>
+        <w:lastRenderedPageBreak/>
         <w:t>Domain Server – Software</w:t>
       </w:r>
     </w:p>
@@ -2030,10 +2046,10 @@
           <w:lang w:val="en-ID"/>
         </w:rPr>
         <w:drawing>
-          <wp:inline distT="0" distB="0" distL="0" distR="0" wp14:anchorId="3001894F" wp14:editId="5997A224">
-            <wp:extent cx="5057775" cy="2409825"/>
-            <wp:effectExtent l="0" t="0" r="9525" b="9525"/>
-            <wp:docPr id="8" name="Picture 8"/>
+          <wp:inline distT="0" distB="0" distL="0" distR="0" wp14:anchorId="126AFC97" wp14:editId="4D1B08FC">
+            <wp:extent cx="4533900" cy="4388747"/>
+            <wp:effectExtent l="0" t="0" r="0" b="0"/>
+            <wp:docPr id="12" name="Picture 12"/>
             <wp:cNvGraphicFramePr>
               <a:graphicFrameLocks xmlns:a="http://schemas.openxmlformats.org/drawingml/2006/main" noChangeAspect="1"/>
             </wp:cNvGraphicFramePr>
@@ -2041,7 +2057,7 @@
               <a:graphicData uri="http://schemas.openxmlformats.org/drawingml/2006/picture">
                 <pic:pic xmlns:pic="http://schemas.openxmlformats.org/drawingml/2006/picture">
                   <pic:nvPicPr>
-                    <pic:cNvPr id="8" name="Picture 8"/>
+                    <pic:cNvPr id="12" name="Picture 12"/>
                     <pic:cNvPicPr/>
                   </pic:nvPicPr>
                   <pic:blipFill>
@@ -2059,7 +2075,7 @@
                   <pic:spPr>
                     <a:xfrm>
                       <a:off x="0" y="0"/>
-                      <a:ext cx="5057775" cy="2409825"/>
+                      <a:ext cx="4548641" cy="4403016"/>
                     </a:xfrm>
                     <a:prstGeom prst="rect">
                       <a:avLst/>

</xml_diff>